<commit_message>
Day48 - Rest API End to End Automation
</commit_message>
<xml_diff>
--- a/Notes/Rest API_Batch2.docx
+++ b/Notes/Rest API_Batch2.docx
@@ -12572,6 +12572,416 @@
     </w:p>
     <w:p>
       <w:pPr>
+        <w:shd w:val="clear" w:color="auto" w:fill="FFFFFF"/>
+        <w:spacing w:after="300" w:line="240" w:lineRule="auto"/>
+        <w:rPr>
+          <w:rFonts w:eastAsia="Times New Roman" w:cstheme="minorHAnsi"/>
+          <w:b/>
+          <w:color w:val="29303B"/>
+          <w:sz w:val="24"/>
+          <w:szCs w:val="24"/>
+          <w:u w:val="single"/>
+        </w:rPr>
+      </w:pPr>
+      <w:r>
+        <w:rPr>
+          <w:rFonts w:eastAsia="Times New Roman" w:cstheme="minorHAnsi"/>
+          <w:b/>
+          <w:color w:val="29303B"/>
+          <w:sz w:val="24"/>
+          <w:szCs w:val="24"/>
+          <w:u w:val="single"/>
+        </w:rPr>
+        <w:lastRenderedPageBreak/>
+        <w:t>How to send static Json files (payload) directly into Post method of Rest API</w:t>
+      </w:r>
+    </w:p>
+    <w:p>
+      <w:pPr>
+        <w:pStyle w:val="ListParagraph"/>
+        <w:numPr>
+          <w:ilvl w:val="0"/>
+          <w:numId w:val="40"/>
+        </w:numPr>
+        <w:shd w:val="clear" w:color="auto" w:fill="FFFFFF"/>
+        <w:spacing w:after="300" w:line="240" w:lineRule="auto"/>
+        <w:rPr>
+          <w:rFonts w:eastAsia="Times New Roman" w:cstheme="minorHAnsi"/>
+          <w:color w:val="29303B"/>
+        </w:rPr>
+      </w:pPr>
+      <w:r>
+        <w:rPr>
+          <w:rFonts w:eastAsia="Times New Roman" w:cstheme="minorHAnsi"/>
+          <w:color w:val="29303B"/>
+        </w:rPr>
+        <w:t>Create a Json file in</w:t>
+      </w:r>
+      <w:r>
+        <w:rPr>
+          <w:rFonts w:eastAsia="Times New Roman" w:cstheme="minorHAnsi"/>
+          <w:color w:val="29303B"/>
+        </w:rPr>
+        <w:t>side</w:t>
+      </w:r>
+      <w:r>
+        <w:rPr>
+          <w:rFonts w:eastAsia="Times New Roman" w:cstheme="minorHAnsi"/>
+          <w:color w:val="29303B"/>
+        </w:rPr>
+        <w:t xml:space="preserve"> the project</w:t>
+      </w:r>
+      <w:r>
+        <w:rPr>
+          <w:rFonts w:eastAsia="Times New Roman" w:cstheme="minorHAnsi"/>
+          <w:color w:val="29303B"/>
+        </w:rPr>
+        <w:t xml:space="preserve"> (or) somewhere else</w:t>
+      </w:r>
+    </w:p>
+    <w:p>
+      <w:pPr>
+        <w:pStyle w:val="ListParagraph"/>
+        <w:numPr>
+          <w:ilvl w:val="0"/>
+          <w:numId w:val="39"/>
+        </w:numPr>
+        <w:shd w:val="clear" w:color="auto" w:fill="FFFFFF"/>
+        <w:spacing w:after="300" w:line="240" w:lineRule="auto"/>
+        <w:rPr>
+          <w:rFonts w:eastAsia="Times New Roman" w:cstheme="minorHAnsi"/>
+          <w:color w:val="29303B"/>
+        </w:rPr>
+      </w:pPr>
+      <w:r>
+        <w:rPr>
+          <w:rFonts w:eastAsia="Times New Roman" w:cstheme="minorHAnsi"/>
+          <w:color w:val="29303B"/>
+        </w:rPr>
+        <w:t>First convert Json file data into byte streams using the below method</w:t>
+      </w:r>
+      <w:r>
+        <w:rPr>
+          <w:rFonts w:eastAsia="Times New Roman" w:cstheme="minorHAnsi"/>
+          <w:color w:val="29303B"/>
+        </w:rPr>
+        <w:tab/>
+      </w:r>
+    </w:p>
+    <w:p>
+      <w:pPr>
+        <w:pStyle w:val="ListParagraph"/>
+        <w:shd w:val="clear" w:color="auto" w:fill="FFFFFF"/>
+        <w:spacing w:after="300" w:line="240" w:lineRule="auto"/>
+        <w:ind w:left="1440"/>
+        <w:rPr>
+          <w:rFonts w:eastAsia="Times New Roman" w:cstheme="minorHAnsi"/>
+          <w:b/>
+          <w:color w:val="29303B"/>
+        </w:rPr>
+      </w:pPr>
+      <w:proofErr w:type="spellStart"/>
+      <w:r>
+        <w:rPr>
+          <w:rFonts w:eastAsia="Times New Roman" w:cstheme="minorHAnsi"/>
+          <w:b/>
+          <w:color w:val="29303B"/>
+        </w:rPr>
+        <w:t>Files.readAllBytes</w:t>
+      </w:r>
+      <w:proofErr w:type="spellEnd"/>
+      <w:r>
+        <w:rPr>
+          <w:rFonts w:eastAsia="Times New Roman" w:cstheme="minorHAnsi"/>
+          <w:b/>
+          <w:color w:val="29303B"/>
+        </w:rPr>
+        <w:t>(</w:t>
+      </w:r>
+      <w:proofErr w:type="spellStart"/>
+      <w:proofErr w:type="gramStart"/>
+      <w:r>
+        <w:rPr>
+          <w:rFonts w:eastAsia="Times New Roman" w:cstheme="minorHAnsi"/>
+          <w:b/>
+          <w:color w:val="29303B"/>
+        </w:rPr>
+        <w:t>Paths.get</w:t>
+      </w:r>
+      <w:proofErr w:type="spellEnd"/>
+      <w:r>
+        <w:rPr>
+          <w:rFonts w:eastAsia="Times New Roman" w:cstheme="minorHAnsi"/>
+          <w:b/>
+          <w:color w:val="29303B"/>
+        </w:rPr>
+        <w:t>(</w:t>
+      </w:r>
+      <w:proofErr w:type="gramEnd"/>
+      <w:r>
+        <w:rPr>
+          <w:rFonts w:eastAsia="Times New Roman" w:cstheme="minorHAnsi"/>
+          <w:b/>
+          <w:color w:val="29303B"/>
+        </w:rPr>
+        <w:t>&lt;Json File Path&gt;)))</w:t>
+      </w:r>
+    </w:p>
+    <w:p>
+      <w:pPr>
+        <w:pStyle w:val="ListParagraph"/>
+        <w:numPr>
+          <w:ilvl w:val="0"/>
+          <w:numId w:val="39"/>
+        </w:numPr>
+        <w:shd w:val="clear" w:color="auto" w:fill="FFFFFF"/>
+        <w:spacing w:after="300" w:line="240" w:lineRule="auto"/>
+        <w:rPr>
+          <w:rFonts w:eastAsia="Times New Roman" w:cstheme="minorHAnsi"/>
+          <w:color w:val="29303B"/>
+        </w:rPr>
+      </w:pPr>
+      <w:r>
+        <w:rPr>
+          <w:rFonts w:eastAsia="Times New Roman" w:cstheme="minorHAnsi"/>
+          <w:color w:val="29303B"/>
+        </w:rPr>
+        <w:t xml:space="preserve">And convert the byte stream into String Object as below </w:t>
+      </w:r>
+    </w:p>
+    <w:p>
+      <w:pPr>
+        <w:pStyle w:val="ListParagraph"/>
+        <w:shd w:val="clear" w:color="auto" w:fill="FFFFFF"/>
+        <w:spacing w:after="300" w:line="240" w:lineRule="auto"/>
+        <w:ind w:left="1440"/>
+        <w:rPr>
+          <w:rFonts w:eastAsia="Times New Roman" w:cstheme="minorHAnsi"/>
+          <w:b/>
+          <w:color w:val="29303B"/>
+        </w:rPr>
+      </w:pPr>
+      <w:r>
+        <w:rPr>
+          <w:rFonts w:eastAsia="Times New Roman" w:cstheme="minorHAnsi"/>
+          <w:b/>
+          <w:color w:val="29303B"/>
+        </w:rPr>
+        <w:t xml:space="preserve">String </w:t>
+      </w:r>
+      <w:proofErr w:type="spellStart"/>
+      <w:r>
+        <w:rPr>
+          <w:rFonts w:eastAsia="Times New Roman" w:cstheme="minorHAnsi"/>
+          <w:b/>
+          <w:color w:val="29303B"/>
+        </w:rPr>
+        <w:t>addjson</w:t>
+      </w:r>
+      <w:proofErr w:type="spellEnd"/>
+      <w:r>
+        <w:rPr>
+          <w:rFonts w:eastAsia="Times New Roman" w:cstheme="minorHAnsi"/>
+          <w:b/>
+          <w:color w:val="29303B"/>
+        </w:rPr>
+        <w:t xml:space="preserve">=new </w:t>
+      </w:r>
+      <w:proofErr w:type="gramStart"/>
+      <w:r>
+        <w:rPr>
+          <w:rFonts w:eastAsia="Times New Roman" w:cstheme="minorHAnsi"/>
+          <w:b/>
+          <w:color w:val="29303B"/>
+        </w:rPr>
+        <w:t>String(</w:t>
+      </w:r>
+      <w:proofErr w:type="spellStart"/>
+      <w:proofErr w:type="gramEnd"/>
+      <w:r>
+        <w:rPr>
+          <w:rFonts w:eastAsia="Times New Roman" w:cstheme="minorHAnsi"/>
+          <w:b/>
+          <w:color w:val="29303B"/>
+        </w:rPr>
+        <w:t>Files.readAllBytes</w:t>
+      </w:r>
+      <w:proofErr w:type="spellEnd"/>
+      <w:r>
+        <w:rPr>
+          <w:rFonts w:eastAsia="Times New Roman" w:cstheme="minorHAnsi"/>
+          <w:b/>
+          <w:color w:val="29303B"/>
+        </w:rPr>
+        <w:t>(</w:t>
+      </w:r>
+      <w:proofErr w:type="spellStart"/>
+      <w:r>
+        <w:rPr>
+          <w:rFonts w:eastAsia="Times New Roman" w:cstheme="minorHAnsi"/>
+          <w:b/>
+          <w:color w:val="29303B"/>
+        </w:rPr>
+        <w:t>Paths.get</w:t>
+      </w:r>
+      <w:proofErr w:type="spellEnd"/>
+      <w:r>
+        <w:rPr>
+          <w:rFonts w:eastAsia="Times New Roman" w:cstheme="minorHAnsi"/>
+          <w:b/>
+          <w:color w:val="29303B"/>
+        </w:rPr>
+        <w:t>(&lt;Json File Path&gt;)));</w:t>
+      </w:r>
+    </w:p>
+    <w:p>
+      <w:pPr>
+        <w:pStyle w:val="ListParagraph"/>
+        <w:numPr>
+          <w:ilvl w:val="0"/>
+          <w:numId w:val="39"/>
+        </w:numPr>
+        <w:shd w:val="clear" w:color="auto" w:fill="FFFFFF"/>
+        <w:spacing w:after="300" w:line="240" w:lineRule="auto"/>
+        <w:rPr>
+          <w:rFonts w:eastAsia="Times New Roman" w:cstheme="minorHAnsi"/>
+          <w:color w:val="29303B"/>
+        </w:rPr>
+      </w:pPr>
+      <w:r>
+        <w:rPr>
+          <w:rFonts w:eastAsia="Times New Roman" w:cstheme="minorHAnsi"/>
+          <w:color w:val="29303B"/>
+        </w:rPr>
+        <w:t xml:space="preserve">Pass the above String Object inside </w:t>
+      </w:r>
+      <w:proofErr w:type="gramStart"/>
+      <w:r>
+        <w:rPr>
+          <w:rFonts w:eastAsia="Times New Roman" w:cstheme="minorHAnsi"/>
+          <w:color w:val="29303B"/>
+        </w:rPr>
+        <w:t>body(</w:t>
+      </w:r>
+      <w:proofErr w:type="gramEnd"/>
+      <w:r>
+        <w:rPr>
+          <w:rFonts w:eastAsia="Times New Roman" w:cstheme="minorHAnsi"/>
+          <w:color w:val="29303B"/>
+        </w:rPr>
+        <w:t>) method of Rest API</w:t>
+      </w:r>
+    </w:p>
+    <w:p>
+      <w:pPr>
+        <w:shd w:val="clear" w:color="auto" w:fill="FFFFFF"/>
+        <w:spacing w:after="300" w:line="240" w:lineRule="auto"/>
+        <w:rPr>
+          <w:rFonts w:eastAsia="Times New Roman" w:cstheme="minorHAnsi"/>
+          <w:b/>
+          <w:color w:val="29303B"/>
+          <w:sz w:val="24"/>
+          <w:szCs w:val="24"/>
+          <w:u w:val="single"/>
+        </w:rPr>
+      </w:pPr>
+      <w:r>
+        <w:rPr>
+          <w:noProof/>
+        </w:rPr>
+        <w:drawing>
+          <wp:inline distT="0" distB="0" distL="0" distR="0" wp14:anchorId="6950D3E0" wp14:editId="5CDD2F23">
+            <wp:extent cx="5943600" cy="897890"/>
+            <wp:effectExtent l="0" t="0" r="0" b="0"/>
+            <wp:docPr id="36" name="Picture 36"/>
+            <wp:cNvGraphicFramePr>
+              <a:graphicFrameLocks xmlns:a="http://schemas.openxmlformats.org/drawingml/2006/main" noChangeAspect="1"/>
+            </wp:cNvGraphicFramePr>
+            <a:graphic xmlns:a="http://schemas.openxmlformats.org/drawingml/2006/main">
+              <a:graphicData uri="http://schemas.openxmlformats.org/drawingml/2006/picture">
+                <pic:pic xmlns:pic="http://schemas.openxmlformats.org/drawingml/2006/picture">
+                  <pic:nvPicPr>
+                    <pic:cNvPr id="1" name=""/>
+                    <pic:cNvPicPr/>
+                  </pic:nvPicPr>
+                  <pic:blipFill>
+                    <a:blip r:embed="rId19"/>
+                    <a:stretch>
+                      <a:fillRect/>
+                    </a:stretch>
+                  </pic:blipFill>
+                  <pic:spPr>
+                    <a:xfrm>
+                      <a:off x="0" y="0"/>
+                      <a:ext cx="5943600" cy="897890"/>
+                    </a:xfrm>
+                    <a:prstGeom prst="rect">
+                      <a:avLst/>
+                    </a:prstGeom>
+                  </pic:spPr>
+                </pic:pic>
+              </a:graphicData>
+            </a:graphic>
+          </wp:inline>
+        </w:drawing>
+      </w:r>
+    </w:p>
+    <w:p>
+      <w:pPr>
+        <w:shd w:val="clear" w:color="auto" w:fill="FFFFFF"/>
+        <w:spacing w:after="300" w:line="240" w:lineRule="auto"/>
+        <w:rPr>
+          <w:rFonts w:eastAsia="Times New Roman" w:cstheme="minorHAnsi"/>
+          <w:b/>
+          <w:color w:val="29303B"/>
+          <w:sz w:val="24"/>
+          <w:szCs w:val="24"/>
+          <w:u w:val="single"/>
+        </w:rPr>
+      </w:pPr>
+      <w:r>
+        <w:rPr>
+          <w:noProof/>
+        </w:rPr>
+        <w:drawing>
+          <wp:inline distT="0" distB="0" distL="0" distR="0" wp14:anchorId="2C6627BC" wp14:editId="660F1EDA">
+            <wp:extent cx="5943600" cy="702310"/>
+            <wp:effectExtent l="0" t="0" r="0" b="2540"/>
+            <wp:docPr id="37" name="Picture 37"/>
+            <wp:cNvGraphicFramePr>
+              <a:graphicFrameLocks xmlns:a="http://schemas.openxmlformats.org/drawingml/2006/main" noChangeAspect="1"/>
+            </wp:cNvGraphicFramePr>
+            <a:graphic xmlns:a="http://schemas.openxmlformats.org/drawingml/2006/main">
+              <a:graphicData uri="http://schemas.openxmlformats.org/drawingml/2006/picture">
+                <pic:pic xmlns:pic="http://schemas.openxmlformats.org/drawingml/2006/picture">
+                  <pic:nvPicPr>
+                    <pic:cNvPr id="1" name=""/>
+                    <pic:cNvPicPr/>
+                  </pic:nvPicPr>
+                  <pic:blipFill>
+                    <a:blip r:embed="rId20"/>
+                    <a:stretch>
+                      <a:fillRect/>
+                    </a:stretch>
+                  </pic:blipFill>
+                  <pic:spPr>
+                    <a:xfrm>
+                      <a:off x="0" y="0"/>
+                      <a:ext cx="5943600" cy="702310"/>
+                    </a:xfrm>
+                    <a:prstGeom prst="rect">
+                      <a:avLst/>
+                    </a:prstGeom>
+                  </pic:spPr>
+                </pic:pic>
+              </a:graphicData>
+            </a:graphic>
+          </wp:inline>
+        </w:drawing>
+      </w:r>
+    </w:p>
+    <w:p>
+      <w:pPr>
         <w:spacing w:after="0" w:line="240" w:lineRule="auto"/>
         <w:textAlignment w:val="center"/>
         <w:rPr>
@@ -12986,6 +13396,119 @@
     </w:lvl>
   </w:abstractNum>
   <w:abstractNum w:abstractNumId="2" w15:restartNumberingAfterBreak="0">
+    <w:nsid w:val="06E406F3"/>
+    <w:multiLevelType w:val="hybridMultilevel"/>
+    <w:tmpl w:val="8DD0C59A"/>
+    <w:lvl w:ilvl="0" w:tplc="04090001">
+      <w:start w:val="1"/>
+      <w:numFmt w:val="bullet"/>
+      <w:lvlText w:val=""/>
+      <w:lvlJc w:val="left"/>
+      <w:pPr>
+        <w:ind w:left="720" w:hanging="360"/>
+      </w:pPr>
+      <w:rPr>
+        <w:rFonts w:ascii="Symbol" w:hAnsi="Symbol" w:hint="default"/>
+      </w:rPr>
+    </w:lvl>
+    <w:lvl w:ilvl="1" w:tplc="04090003">
+      <w:start w:val="1"/>
+      <w:numFmt w:val="bullet"/>
+      <w:lvlText w:val="o"/>
+      <w:lvlJc w:val="left"/>
+      <w:pPr>
+        <w:ind w:left="1440" w:hanging="360"/>
+      </w:pPr>
+      <w:rPr>
+        <w:rFonts w:ascii="Courier New" w:hAnsi="Courier New" w:cs="Courier New" w:hint="default"/>
+      </w:rPr>
+    </w:lvl>
+    <w:lvl w:ilvl="2" w:tplc="04090005" w:tentative="1">
+      <w:start w:val="1"/>
+      <w:numFmt w:val="bullet"/>
+      <w:lvlText w:val=""/>
+      <w:lvlJc w:val="left"/>
+      <w:pPr>
+        <w:ind w:left="2160" w:hanging="360"/>
+      </w:pPr>
+      <w:rPr>
+        <w:rFonts w:ascii="Wingdings" w:hAnsi="Wingdings" w:hint="default"/>
+      </w:rPr>
+    </w:lvl>
+    <w:lvl w:ilvl="3" w:tplc="04090001" w:tentative="1">
+      <w:start w:val="1"/>
+      <w:numFmt w:val="bullet"/>
+      <w:lvlText w:val=""/>
+      <w:lvlJc w:val="left"/>
+      <w:pPr>
+        <w:ind w:left="2880" w:hanging="360"/>
+      </w:pPr>
+      <w:rPr>
+        <w:rFonts w:ascii="Symbol" w:hAnsi="Symbol" w:hint="default"/>
+      </w:rPr>
+    </w:lvl>
+    <w:lvl w:ilvl="4" w:tplc="04090003" w:tentative="1">
+      <w:start w:val="1"/>
+      <w:numFmt w:val="bullet"/>
+      <w:lvlText w:val="o"/>
+      <w:lvlJc w:val="left"/>
+      <w:pPr>
+        <w:ind w:left="3600" w:hanging="360"/>
+      </w:pPr>
+      <w:rPr>
+        <w:rFonts w:ascii="Courier New" w:hAnsi="Courier New" w:cs="Courier New" w:hint="default"/>
+      </w:rPr>
+    </w:lvl>
+    <w:lvl w:ilvl="5" w:tplc="04090005" w:tentative="1">
+      <w:start w:val="1"/>
+      <w:numFmt w:val="bullet"/>
+      <w:lvlText w:val=""/>
+      <w:lvlJc w:val="left"/>
+      <w:pPr>
+        <w:ind w:left="4320" w:hanging="360"/>
+      </w:pPr>
+      <w:rPr>
+        <w:rFonts w:ascii="Wingdings" w:hAnsi="Wingdings" w:hint="default"/>
+      </w:rPr>
+    </w:lvl>
+    <w:lvl w:ilvl="6" w:tplc="04090001" w:tentative="1">
+      <w:start w:val="1"/>
+      <w:numFmt w:val="bullet"/>
+      <w:lvlText w:val=""/>
+      <w:lvlJc w:val="left"/>
+      <w:pPr>
+        <w:ind w:left="5040" w:hanging="360"/>
+      </w:pPr>
+      <w:rPr>
+        <w:rFonts w:ascii="Symbol" w:hAnsi="Symbol" w:hint="default"/>
+      </w:rPr>
+    </w:lvl>
+    <w:lvl w:ilvl="7" w:tplc="04090003" w:tentative="1">
+      <w:start w:val="1"/>
+      <w:numFmt w:val="bullet"/>
+      <w:lvlText w:val="o"/>
+      <w:lvlJc w:val="left"/>
+      <w:pPr>
+        <w:ind w:left="5760" w:hanging="360"/>
+      </w:pPr>
+      <w:rPr>
+        <w:rFonts w:ascii="Courier New" w:hAnsi="Courier New" w:cs="Courier New" w:hint="default"/>
+      </w:rPr>
+    </w:lvl>
+    <w:lvl w:ilvl="8" w:tplc="04090005" w:tentative="1">
+      <w:start w:val="1"/>
+      <w:numFmt w:val="bullet"/>
+      <w:lvlText w:val=""/>
+      <w:lvlJc w:val="left"/>
+      <w:pPr>
+        <w:ind w:left="6480" w:hanging="360"/>
+      </w:pPr>
+      <w:rPr>
+        <w:rFonts w:ascii="Wingdings" w:hAnsi="Wingdings" w:hint="default"/>
+      </w:rPr>
+    </w:lvl>
+  </w:abstractNum>
+  <w:abstractNum w:abstractNumId="3" w15:restartNumberingAfterBreak="0">
     <w:nsid w:val="07236962"/>
     <w:multiLevelType w:val="multilevel"/>
     <w:tmpl w:val="52AE746C"/>
@@ -13098,7 +13621,7 @@
       </w:pPr>
     </w:lvl>
   </w:abstractNum>
-  <w:abstractNum w:abstractNumId="3" w15:restartNumberingAfterBreak="0">
+  <w:abstractNum w:abstractNumId="4" w15:restartNumberingAfterBreak="0">
     <w:nsid w:val="0BB373BB"/>
     <w:multiLevelType w:val="multilevel"/>
     <w:tmpl w:val="4394EC1E"/>
@@ -13247,7 +13770,7 @@
       </w:rPr>
     </w:lvl>
   </w:abstractNum>
-  <w:abstractNum w:abstractNumId="4" w15:restartNumberingAfterBreak="0">
+  <w:abstractNum w:abstractNumId="5" w15:restartNumberingAfterBreak="0">
     <w:nsid w:val="0E032ED0"/>
     <w:multiLevelType w:val="multilevel"/>
     <w:tmpl w:val="5D3C288A"/>
@@ -13396,7 +13919,7 @@
       </w:rPr>
     </w:lvl>
   </w:abstractNum>
-  <w:abstractNum w:abstractNumId="5" w15:restartNumberingAfterBreak="0">
+  <w:abstractNum w:abstractNumId="6" w15:restartNumberingAfterBreak="0">
     <w:nsid w:val="0FA30CAA"/>
     <w:multiLevelType w:val="multilevel"/>
     <w:tmpl w:val="09C8A3CA"/>
@@ -13545,7 +14068,7 @@
       </w:rPr>
     </w:lvl>
   </w:abstractNum>
-  <w:abstractNum w:abstractNumId="6" w15:restartNumberingAfterBreak="0">
+  <w:abstractNum w:abstractNumId="7" w15:restartNumberingAfterBreak="0">
     <w:nsid w:val="15CC6A69"/>
     <w:multiLevelType w:val="multilevel"/>
     <w:tmpl w:val="102A8960"/>
@@ -13694,7 +14217,7 @@
       </w:rPr>
     </w:lvl>
   </w:abstractNum>
-  <w:abstractNum w:abstractNumId="7" w15:restartNumberingAfterBreak="0">
+  <w:abstractNum w:abstractNumId="8" w15:restartNumberingAfterBreak="0">
     <w:nsid w:val="2A73474F"/>
     <w:multiLevelType w:val="multilevel"/>
     <w:tmpl w:val="E30A9F72"/>
@@ -13843,7 +14366,7 @@
       </w:rPr>
     </w:lvl>
   </w:abstractNum>
-  <w:abstractNum w:abstractNumId="8" w15:restartNumberingAfterBreak="0">
+  <w:abstractNum w:abstractNumId="9" w15:restartNumberingAfterBreak="0">
     <w:nsid w:val="2C283DC3"/>
     <w:multiLevelType w:val="multilevel"/>
     <w:tmpl w:val="410AACA4"/>
@@ -13956,7 +14479,7 @@
       </w:pPr>
     </w:lvl>
   </w:abstractNum>
-  <w:abstractNum w:abstractNumId="9" w15:restartNumberingAfterBreak="0">
+  <w:abstractNum w:abstractNumId="10" w15:restartNumberingAfterBreak="0">
     <w:nsid w:val="30531283"/>
     <w:multiLevelType w:val="multilevel"/>
     <w:tmpl w:val="A3B25A8E"/>
@@ -14105,7 +14628,7 @@
       </w:rPr>
     </w:lvl>
   </w:abstractNum>
-  <w:abstractNum w:abstractNumId="10" w15:restartNumberingAfterBreak="0">
+  <w:abstractNum w:abstractNumId="11" w15:restartNumberingAfterBreak="0">
     <w:nsid w:val="30C41C98"/>
     <w:multiLevelType w:val="multilevel"/>
     <w:tmpl w:val="CF3E2750"/>
@@ -14250,7 +14773,7 @@
       </w:rPr>
     </w:lvl>
   </w:abstractNum>
-  <w:abstractNum w:abstractNumId="11" w15:restartNumberingAfterBreak="0">
+  <w:abstractNum w:abstractNumId="12" w15:restartNumberingAfterBreak="0">
     <w:nsid w:val="370A3BF8"/>
     <w:multiLevelType w:val="multilevel"/>
     <w:tmpl w:val="9198FD0E"/>
@@ -14399,7 +14922,7 @@
       </w:rPr>
     </w:lvl>
   </w:abstractNum>
-  <w:abstractNum w:abstractNumId="12" w15:restartNumberingAfterBreak="0">
+  <w:abstractNum w:abstractNumId="13" w15:restartNumberingAfterBreak="0">
     <w:nsid w:val="37A16068"/>
     <w:multiLevelType w:val="hybridMultilevel"/>
     <w:tmpl w:val="78C454C0"/>
@@ -14511,7 +15034,7 @@
       </w:rPr>
     </w:lvl>
   </w:abstractNum>
-  <w:abstractNum w:abstractNumId="13" w15:restartNumberingAfterBreak="0">
+  <w:abstractNum w:abstractNumId="14" w15:restartNumberingAfterBreak="0">
     <w:nsid w:val="37B43E35"/>
     <w:multiLevelType w:val="multilevel"/>
     <w:tmpl w:val="4B2C2A32"/>
@@ -14624,7 +15147,7 @@
       </w:pPr>
     </w:lvl>
   </w:abstractNum>
-  <w:abstractNum w:abstractNumId="14" w15:restartNumberingAfterBreak="0">
+  <w:abstractNum w:abstractNumId="15" w15:restartNumberingAfterBreak="0">
     <w:nsid w:val="3D9E2910"/>
     <w:multiLevelType w:val="multilevel"/>
     <w:tmpl w:val="30A21ACC"/>
@@ -14773,7 +15296,7 @@
       </w:rPr>
     </w:lvl>
   </w:abstractNum>
-  <w:abstractNum w:abstractNumId="15" w15:restartNumberingAfterBreak="0">
+  <w:abstractNum w:abstractNumId="16" w15:restartNumberingAfterBreak="0">
     <w:nsid w:val="40A53FA9"/>
     <w:multiLevelType w:val="multilevel"/>
     <w:tmpl w:val="DFFC7E6C"/>
@@ -14922,7 +15445,7 @@
       </w:rPr>
     </w:lvl>
   </w:abstractNum>
-  <w:abstractNum w:abstractNumId="16" w15:restartNumberingAfterBreak="0">
+  <w:abstractNum w:abstractNumId="17" w15:restartNumberingAfterBreak="0">
     <w:nsid w:val="40F701DC"/>
     <w:multiLevelType w:val="hybridMultilevel"/>
     <w:tmpl w:val="A52C0006"/>
@@ -15011,7 +15534,7 @@
       </w:pPr>
     </w:lvl>
   </w:abstractNum>
-  <w:abstractNum w:abstractNumId="17" w15:restartNumberingAfterBreak="0">
+  <w:abstractNum w:abstractNumId="18" w15:restartNumberingAfterBreak="0">
     <w:nsid w:val="470B3B4A"/>
     <w:multiLevelType w:val="multilevel"/>
     <w:tmpl w:val="675EE3E2"/>
@@ -15124,7 +15647,7 @@
       </w:pPr>
     </w:lvl>
   </w:abstractNum>
-  <w:abstractNum w:abstractNumId="18" w15:restartNumberingAfterBreak="0">
+  <w:abstractNum w:abstractNumId="19" w15:restartNumberingAfterBreak="0">
     <w:nsid w:val="52584ECF"/>
     <w:multiLevelType w:val="multilevel"/>
     <w:tmpl w:val="43F8DF1E"/>
@@ -15273,7 +15796,7 @@
       </w:rPr>
     </w:lvl>
   </w:abstractNum>
-  <w:abstractNum w:abstractNumId="19" w15:restartNumberingAfterBreak="0">
+  <w:abstractNum w:abstractNumId="20" w15:restartNumberingAfterBreak="0">
     <w:nsid w:val="53E12B1F"/>
     <w:multiLevelType w:val="hybridMultilevel"/>
     <w:tmpl w:val="A26A6D6C"/>
@@ -15362,7 +15885,7 @@
       </w:pPr>
     </w:lvl>
   </w:abstractNum>
-  <w:abstractNum w:abstractNumId="20" w15:restartNumberingAfterBreak="0">
+  <w:abstractNum w:abstractNumId="21" w15:restartNumberingAfterBreak="0">
     <w:nsid w:val="549D48F0"/>
     <w:multiLevelType w:val="multilevel"/>
     <w:tmpl w:val="AE9E6DDC"/>
@@ -15511,7 +16034,7 @@
       </w:rPr>
     </w:lvl>
   </w:abstractNum>
-  <w:abstractNum w:abstractNumId="21" w15:restartNumberingAfterBreak="0">
+  <w:abstractNum w:abstractNumId="22" w15:restartNumberingAfterBreak="0">
     <w:nsid w:val="55636FA9"/>
     <w:multiLevelType w:val="multilevel"/>
     <w:tmpl w:val="1090A1E2"/>
@@ -15624,7 +16147,120 @@
       </w:pPr>
     </w:lvl>
   </w:abstractNum>
-  <w:abstractNum w:abstractNumId="22" w15:restartNumberingAfterBreak="0">
+  <w:abstractNum w:abstractNumId="23" w15:restartNumberingAfterBreak="0">
+    <w:nsid w:val="582553A1"/>
+    <w:multiLevelType w:val="hybridMultilevel"/>
+    <w:tmpl w:val="16342630"/>
+    <w:lvl w:ilvl="0" w:tplc="04090001">
+      <w:start w:val="1"/>
+      <w:numFmt w:val="bullet"/>
+      <w:lvlText w:val=""/>
+      <w:lvlJc w:val="left"/>
+      <w:pPr>
+        <w:ind w:left="720" w:hanging="360"/>
+      </w:pPr>
+      <w:rPr>
+        <w:rFonts w:ascii="Symbol" w:hAnsi="Symbol" w:hint="default"/>
+      </w:rPr>
+    </w:lvl>
+    <w:lvl w:ilvl="1" w:tplc="04090003" w:tentative="1">
+      <w:start w:val="1"/>
+      <w:numFmt w:val="bullet"/>
+      <w:lvlText w:val="o"/>
+      <w:lvlJc w:val="left"/>
+      <w:pPr>
+        <w:ind w:left="1440" w:hanging="360"/>
+      </w:pPr>
+      <w:rPr>
+        <w:rFonts w:ascii="Courier New" w:hAnsi="Courier New" w:cs="Courier New" w:hint="default"/>
+      </w:rPr>
+    </w:lvl>
+    <w:lvl w:ilvl="2" w:tplc="04090005" w:tentative="1">
+      <w:start w:val="1"/>
+      <w:numFmt w:val="bullet"/>
+      <w:lvlText w:val=""/>
+      <w:lvlJc w:val="left"/>
+      <w:pPr>
+        <w:ind w:left="2160" w:hanging="360"/>
+      </w:pPr>
+      <w:rPr>
+        <w:rFonts w:ascii="Wingdings" w:hAnsi="Wingdings" w:hint="default"/>
+      </w:rPr>
+    </w:lvl>
+    <w:lvl w:ilvl="3" w:tplc="04090001" w:tentative="1">
+      <w:start w:val="1"/>
+      <w:numFmt w:val="bullet"/>
+      <w:lvlText w:val=""/>
+      <w:lvlJc w:val="left"/>
+      <w:pPr>
+        <w:ind w:left="2880" w:hanging="360"/>
+      </w:pPr>
+      <w:rPr>
+        <w:rFonts w:ascii="Symbol" w:hAnsi="Symbol" w:hint="default"/>
+      </w:rPr>
+    </w:lvl>
+    <w:lvl w:ilvl="4" w:tplc="04090003" w:tentative="1">
+      <w:start w:val="1"/>
+      <w:numFmt w:val="bullet"/>
+      <w:lvlText w:val="o"/>
+      <w:lvlJc w:val="left"/>
+      <w:pPr>
+        <w:ind w:left="3600" w:hanging="360"/>
+      </w:pPr>
+      <w:rPr>
+        <w:rFonts w:ascii="Courier New" w:hAnsi="Courier New" w:cs="Courier New" w:hint="default"/>
+      </w:rPr>
+    </w:lvl>
+    <w:lvl w:ilvl="5" w:tplc="04090005" w:tentative="1">
+      <w:start w:val="1"/>
+      <w:numFmt w:val="bullet"/>
+      <w:lvlText w:val=""/>
+      <w:lvlJc w:val="left"/>
+      <w:pPr>
+        <w:ind w:left="4320" w:hanging="360"/>
+      </w:pPr>
+      <w:rPr>
+        <w:rFonts w:ascii="Wingdings" w:hAnsi="Wingdings" w:hint="default"/>
+      </w:rPr>
+    </w:lvl>
+    <w:lvl w:ilvl="6" w:tplc="04090001" w:tentative="1">
+      <w:start w:val="1"/>
+      <w:numFmt w:val="bullet"/>
+      <w:lvlText w:val=""/>
+      <w:lvlJc w:val="left"/>
+      <w:pPr>
+        <w:ind w:left="5040" w:hanging="360"/>
+      </w:pPr>
+      <w:rPr>
+        <w:rFonts w:ascii="Symbol" w:hAnsi="Symbol" w:hint="default"/>
+      </w:rPr>
+    </w:lvl>
+    <w:lvl w:ilvl="7" w:tplc="04090003" w:tentative="1">
+      <w:start w:val="1"/>
+      <w:numFmt w:val="bullet"/>
+      <w:lvlText w:val="o"/>
+      <w:lvlJc w:val="left"/>
+      <w:pPr>
+        <w:ind w:left="5760" w:hanging="360"/>
+      </w:pPr>
+      <w:rPr>
+        <w:rFonts w:ascii="Courier New" w:hAnsi="Courier New" w:cs="Courier New" w:hint="default"/>
+      </w:rPr>
+    </w:lvl>
+    <w:lvl w:ilvl="8" w:tplc="04090005" w:tentative="1">
+      <w:start w:val="1"/>
+      <w:numFmt w:val="bullet"/>
+      <w:lvlText w:val=""/>
+      <w:lvlJc w:val="left"/>
+      <w:pPr>
+        <w:ind w:left="6480" w:hanging="360"/>
+      </w:pPr>
+      <w:rPr>
+        <w:rFonts w:ascii="Wingdings" w:hAnsi="Wingdings" w:hint="default"/>
+      </w:rPr>
+    </w:lvl>
+  </w:abstractNum>
+  <w:abstractNum w:abstractNumId="24" w15:restartNumberingAfterBreak="0">
     <w:nsid w:val="59375458"/>
     <w:multiLevelType w:val="multilevel"/>
     <w:tmpl w:val="03648E26"/>
@@ -15773,7 +16409,7 @@
       </w:rPr>
     </w:lvl>
   </w:abstractNum>
-  <w:abstractNum w:abstractNumId="23" w15:restartNumberingAfterBreak="0">
+  <w:abstractNum w:abstractNumId="25" w15:restartNumberingAfterBreak="0">
     <w:nsid w:val="5BC442B7"/>
     <w:multiLevelType w:val="hybridMultilevel"/>
     <w:tmpl w:val="197E4490"/>
@@ -15886,7 +16522,7 @@
       </w:rPr>
     </w:lvl>
   </w:abstractNum>
-  <w:abstractNum w:abstractNumId="24" w15:restartNumberingAfterBreak="0">
+  <w:abstractNum w:abstractNumId="26" w15:restartNumberingAfterBreak="0">
     <w:nsid w:val="5D5261EB"/>
     <w:multiLevelType w:val="multilevel"/>
     <w:tmpl w:val="816C6C94"/>
@@ -16035,7 +16671,7 @@
       </w:rPr>
     </w:lvl>
   </w:abstractNum>
-  <w:abstractNum w:abstractNumId="25" w15:restartNumberingAfterBreak="0">
+  <w:abstractNum w:abstractNumId="27" w15:restartNumberingAfterBreak="0">
     <w:nsid w:val="645974ED"/>
     <w:multiLevelType w:val="multilevel"/>
     <w:tmpl w:val="FF2AB866"/>
@@ -16184,7 +16820,7 @@
       </w:rPr>
     </w:lvl>
   </w:abstractNum>
-  <w:abstractNum w:abstractNumId="26" w15:restartNumberingAfterBreak="0">
+  <w:abstractNum w:abstractNumId="28" w15:restartNumberingAfterBreak="0">
     <w:nsid w:val="6488749A"/>
     <w:multiLevelType w:val="multilevel"/>
     <w:tmpl w:val="F2D20B74"/>
@@ -16333,7 +16969,7 @@
       </w:rPr>
     </w:lvl>
   </w:abstractNum>
-  <w:abstractNum w:abstractNumId="27" w15:restartNumberingAfterBreak="0">
+  <w:abstractNum w:abstractNumId="29" w15:restartNumberingAfterBreak="0">
     <w:nsid w:val="73EB3D9D"/>
     <w:multiLevelType w:val="multilevel"/>
     <w:tmpl w:val="D03AB73E"/>
@@ -16446,7 +17082,7 @@
       </w:pPr>
     </w:lvl>
   </w:abstractNum>
-  <w:abstractNum w:abstractNumId="28" w15:restartNumberingAfterBreak="0">
+  <w:abstractNum w:abstractNumId="30" w15:restartNumberingAfterBreak="0">
     <w:nsid w:val="77037DB7"/>
     <w:multiLevelType w:val="hybridMultilevel"/>
     <w:tmpl w:val="CACEC300"/>
@@ -16559,7 +17195,7 @@
       </w:rPr>
     </w:lvl>
   </w:abstractNum>
-  <w:abstractNum w:abstractNumId="29" w15:restartNumberingAfterBreak="0">
+  <w:abstractNum w:abstractNumId="31" w15:restartNumberingAfterBreak="0">
     <w:nsid w:val="7B110B43"/>
     <w:multiLevelType w:val="hybridMultilevel"/>
     <w:tmpl w:val="A26A6D6C"/>
@@ -16648,7 +17284,7 @@
       </w:pPr>
     </w:lvl>
   </w:abstractNum>
-  <w:abstractNum w:abstractNumId="30" w15:restartNumberingAfterBreak="0">
+  <w:abstractNum w:abstractNumId="32" w15:restartNumberingAfterBreak="0">
     <w:nsid w:val="7F8728C3"/>
     <w:multiLevelType w:val="multilevel"/>
     <w:tmpl w:val="F6C0E9BE"/>
@@ -16798,77 +17434,77 @@
     </w:lvl>
   </w:abstractNum>
   <w:num w:numId="1" w16cid:durableId="1081171306">
-    <w:abstractNumId w:val="12"/>
+    <w:abstractNumId w:val="13"/>
   </w:num>
   <w:num w:numId="2" w16cid:durableId="1281958569">
-    <w:abstractNumId w:val="8"/>
+    <w:abstractNumId w:val="9"/>
     <w:lvlOverride w:ilvl="0">
       <w:startOverride w:val="2"/>
     </w:lvlOverride>
   </w:num>
   <w:num w:numId="3" w16cid:durableId="1754206100">
-    <w:abstractNumId w:val="16"/>
+    <w:abstractNumId w:val="17"/>
   </w:num>
   <w:num w:numId="4" w16cid:durableId="1252004865">
     <w:abstractNumId w:val="0"/>
   </w:num>
   <w:num w:numId="5" w16cid:durableId="697394812">
+    <w:abstractNumId w:val="8"/>
+  </w:num>
+  <w:num w:numId="6" w16cid:durableId="1802729449">
+    <w:abstractNumId w:val="27"/>
+  </w:num>
+  <w:num w:numId="7" w16cid:durableId="1863472359">
+    <w:abstractNumId w:val="12"/>
+  </w:num>
+  <w:num w:numId="8" w16cid:durableId="1822846601">
+    <w:abstractNumId w:val="19"/>
+  </w:num>
+  <w:num w:numId="9" w16cid:durableId="1466269595">
+    <w:abstractNumId w:val="6"/>
+  </w:num>
+  <w:num w:numId="10" w16cid:durableId="930817323">
+    <w:abstractNumId w:val="4"/>
+  </w:num>
+  <w:num w:numId="11" w16cid:durableId="231814946">
+    <w:abstractNumId w:val="32"/>
+  </w:num>
+  <w:num w:numId="12" w16cid:durableId="1696996769">
     <w:abstractNumId w:val="7"/>
   </w:num>
-  <w:num w:numId="6" w16cid:durableId="1802729449">
-    <w:abstractNumId w:val="25"/>
+  <w:num w:numId="13" w16cid:durableId="1300454038">
+    <w:abstractNumId w:val="21"/>
   </w:num>
-  <w:num w:numId="7" w16cid:durableId="1863472359">
-    <w:abstractNumId w:val="11"/>
-  </w:num>
-  <w:num w:numId="8" w16cid:durableId="1822846601">
-    <w:abstractNumId w:val="18"/>
-  </w:num>
-  <w:num w:numId="9" w16cid:durableId="1466269595">
+  <w:num w:numId="14" w16cid:durableId="1820878803">
     <w:abstractNumId w:val="5"/>
   </w:num>
-  <w:num w:numId="10" w16cid:durableId="930817323">
-    <w:abstractNumId w:val="3"/>
-  </w:num>
-  <w:num w:numId="11" w16cid:durableId="231814946">
-    <w:abstractNumId w:val="30"/>
-  </w:num>
-  <w:num w:numId="12" w16cid:durableId="1696996769">
-    <w:abstractNumId w:val="6"/>
-  </w:num>
-  <w:num w:numId="13" w16cid:durableId="1300454038">
-    <w:abstractNumId w:val="20"/>
-  </w:num>
-  <w:num w:numId="14" w16cid:durableId="1820878803">
-    <w:abstractNumId w:val="4"/>
-  </w:num>
   <w:num w:numId="15" w16cid:durableId="1521239062">
-    <w:abstractNumId w:val="22"/>
+    <w:abstractNumId w:val="24"/>
   </w:num>
   <w:num w:numId="16" w16cid:durableId="1146895919">
-    <w:abstractNumId w:val="26"/>
+    <w:abstractNumId w:val="28"/>
   </w:num>
   <w:num w:numId="17" w16cid:durableId="1263951086">
-    <w:abstractNumId w:val="24"/>
+    <w:abstractNumId w:val="26"/>
   </w:num>
   <w:num w:numId="18" w16cid:durableId="1465734097">
     <w:abstractNumId w:val="1"/>
   </w:num>
   <w:num w:numId="19" w16cid:durableId="1011104126">
-    <w:abstractNumId w:val="17"/>
+    <w:abstractNumId w:val="18"/>
     <w:lvlOverride w:ilvl="0">
       <w:startOverride w:val="1"/>
     </w:lvlOverride>
   </w:num>
   <w:num w:numId="20" w16cid:durableId="1011836881">
-    <w:abstractNumId w:val="17"/>
+    <w:abstractNumId w:val="18"/>
     <w:lvlOverride w:ilvl="0"/>
     <w:lvlOverride w:ilvl="1">
       <w:startOverride w:val="1"/>
     </w:lvlOverride>
   </w:num>
   <w:num w:numId="21" w16cid:durableId="773548990">
-    <w:abstractNumId w:val="17"/>
+    <w:abstractNumId w:val="18"/>
     <w:lvlOverride w:ilvl="0"/>
     <w:lvlOverride w:ilvl="1"/>
     <w:lvlOverride w:ilvl="2">
@@ -16876,87 +17512,93 @@
     </w:lvlOverride>
   </w:num>
   <w:num w:numId="22" w16cid:durableId="570120113">
-    <w:abstractNumId w:val="13"/>
+    <w:abstractNumId w:val="14"/>
     <w:lvlOverride w:ilvl="0">
       <w:startOverride w:val="2"/>
     </w:lvlOverride>
   </w:num>
   <w:num w:numId="23" w16cid:durableId="913977630">
+    <w:abstractNumId w:val="16"/>
+  </w:num>
+  <w:num w:numId="24" w16cid:durableId="2032221852">
     <w:abstractNumId w:val="15"/>
   </w:num>
-  <w:num w:numId="24" w16cid:durableId="2032221852">
-    <w:abstractNumId w:val="14"/>
-  </w:num>
   <w:num w:numId="25" w16cid:durableId="579415022">
-    <w:abstractNumId w:val="9"/>
+    <w:abstractNumId w:val="10"/>
   </w:num>
   <w:num w:numId="26" w16cid:durableId="2093425963">
-    <w:abstractNumId w:val="10"/>
+    <w:abstractNumId w:val="11"/>
   </w:num>
   <w:num w:numId="27" w16cid:durableId="609779187">
-    <w:abstractNumId w:val="23"/>
+    <w:abstractNumId w:val="25"/>
   </w:num>
   <w:num w:numId="28" w16cid:durableId="253514176">
-    <w:abstractNumId w:val="28"/>
+    <w:abstractNumId w:val="30"/>
   </w:num>
   <w:num w:numId="29" w16cid:durableId="1914267684">
-    <w:abstractNumId w:val="19"/>
+    <w:abstractNumId w:val="20"/>
   </w:num>
   <w:num w:numId="30" w16cid:durableId="1289242255">
-    <w:abstractNumId w:val="27"/>
+    <w:abstractNumId w:val="29"/>
     <w:lvlOverride w:ilvl="0">
       <w:startOverride w:val="1"/>
     </w:lvlOverride>
   </w:num>
   <w:num w:numId="31" w16cid:durableId="194196890">
-    <w:abstractNumId w:val="2"/>
+    <w:abstractNumId w:val="3"/>
     <w:lvlOverride w:ilvl="0">
       <w:startOverride w:val="2"/>
     </w:lvlOverride>
   </w:num>
   <w:num w:numId="32" w16cid:durableId="613100747">
-    <w:abstractNumId w:val="21"/>
+    <w:abstractNumId w:val="22"/>
     <w:lvlOverride w:ilvl="0">
       <w:startOverride w:val="1"/>
     </w:lvlOverride>
   </w:num>
   <w:num w:numId="33" w16cid:durableId="2073961486">
-    <w:abstractNumId w:val="21"/>
+    <w:abstractNumId w:val="22"/>
     <w:lvlOverride w:ilvl="0"/>
     <w:lvlOverride w:ilvl="1">
       <w:startOverride w:val="1"/>
     </w:lvlOverride>
   </w:num>
   <w:num w:numId="34" w16cid:durableId="834154532">
-    <w:abstractNumId w:val="21"/>
+    <w:abstractNumId w:val="22"/>
     <w:lvlOverride w:ilvl="0"/>
     <w:lvlOverride w:ilvl="1">
       <w:startOverride w:val="1"/>
     </w:lvlOverride>
   </w:num>
   <w:num w:numId="35" w16cid:durableId="2126077976">
-    <w:abstractNumId w:val="21"/>
+    <w:abstractNumId w:val="22"/>
     <w:lvlOverride w:ilvl="0"/>
     <w:lvlOverride w:ilvl="1">
       <w:startOverride w:val="1"/>
     </w:lvlOverride>
   </w:num>
   <w:num w:numId="36" w16cid:durableId="1364361058">
-    <w:abstractNumId w:val="21"/>
+    <w:abstractNumId w:val="22"/>
     <w:lvlOverride w:ilvl="0"/>
     <w:lvlOverride w:ilvl="1">
       <w:startOverride w:val="1"/>
     </w:lvlOverride>
   </w:num>
   <w:num w:numId="37" w16cid:durableId="391120697">
-    <w:abstractNumId w:val="21"/>
+    <w:abstractNumId w:val="22"/>
     <w:lvlOverride w:ilvl="0"/>
     <w:lvlOverride w:ilvl="1">
       <w:startOverride w:val="1"/>
     </w:lvlOverride>
   </w:num>
   <w:num w:numId="38" w16cid:durableId="933323520">
-    <w:abstractNumId w:val="29"/>
+    <w:abstractNumId w:val="31"/>
+  </w:num>
+  <w:num w:numId="39" w16cid:durableId="1203397646">
+    <w:abstractNumId w:val="2"/>
+  </w:num>
+  <w:num w:numId="40" w16cid:durableId="1017391183">
+    <w:abstractNumId w:val="23"/>
   </w:num>
 </w:numbering>
 </file>
@@ -17371,6 +18013,7 @@
   <w:style w:type="character" w:default="1" w:styleId="DefaultParagraphFont">
     <w:name w:val="Default Paragraph Font"/>
     <w:uiPriority w:val="1"/>
+    <w:semiHidden/>
     <w:unhideWhenUsed/>
   </w:style>
   <w:style w:type="table" w:default="1" w:styleId="TableNormal">

</xml_diff>